<commit_message>
update play and about page
</commit_message>
<xml_diff>
--- a/Assets/text/about.docx
+++ b/Assets/text/about.docx
@@ -2,64 +2,84 @@
 <file path=word/document.xml><?xml version="1.0" encoding="utf-8"?>
 <w:document xmlns:wpc="http://schemas.microsoft.com/office/word/2010/wordprocessingCanvas" xmlns:cx="http://schemas.microsoft.com/office/drawing/2014/chartex" xmlns:cx1="http://schemas.microsoft.com/office/drawing/2015/9/8/chartex" xmlns:cx2="http://schemas.microsoft.com/office/drawing/2015/10/21/chartex" xmlns:cx3="http://schemas.microsoft.com/office/drawing/2016/5/9/chartex" xmlns:cx4="http://schemas.microsoft.com/office/drawing/2016/5/10/chartex" xmlns:cx5="http://schemas.microsoft.com/office/drawing/2016/5/11/chartex" xmlns:cx6="http://schemas.microsoft.com/office/drawing/2016/5/12/chartex" xmlns:cx7="http://schemas.microsoft.com/office/drawing/2016/5/13/chartex" xmlns:cx8="http://schemas.microsoft.com/office/drawing/2016/5/14/chartex" xmlns:mc="http://schemas.openxmlformats.org/markup-compatibility/2006" xmlns:aink="http://schemas.microsoft.com/office/drawing/2016/ink" xmlns:am3d="http://schemas.microsoft.com/office/drawing/2017/model3d" xmlns:o="urn:schemas-microsoft-com:office:office" xmlns:r="http://schemas.openxmlformats.org/officeDocument/2006/relationships" xmlns:m="http://schemas.openxmlformats.org/officeDocument/2006/math" xmlns:v="urn:schemas-microsoft-com:vml" xmlns:wp14="http://schemas.microsoft.com/office/word/2010/wordprocessingDrawing" xmlns:wp="http://schemas.openxmlformats.org/drawingml/2006/wordprocessingDrawing" xmlns:w10="urn:schemas-microsoft-com:office:word" xmlns:w="http://schemas.openxmlformats.org/wordprocessingml/2006/main" xmlns:w14="http://schemas.microsoft.com/office/word/2010/wordml" xmlns:w15="http://schemas.microsoft.com/office/word/2012/wordml" xmlns:w16cex="http://schemas.microsoft.com/office/word/2018/wordml/cex" xmlns:w16cid="http://schemas.microsoft.com/office/word/2016/wordml/cid" xmlns:w16="http://schemas.microsoft.com/office/word/2018/wordml" xmlns:w16se="http://schemas.microsoft.com/office/word/2015/wordml/symex" xmlns:wpg="http://schemas.microsoft.com/office/word/2010/wordprocessingGroup" xmlns:wpi="http://schemas.microsoft.com/office/word/2010/wordprocessingInk" xmlns:wne="http://schemas.microsoft.com/office/word/2006/wordml" xmlns:wps="http://schemas.microsoft.com/office/word/2010/wordprocessingShape" mc:Ignorable="w14 w15 w16se w16cid w16 w16cex wp14">
   <w:body>
-    <w:p>
-      <w:r>
-        <w:t xml:space="preserve">Hello, I’m </w:t>
-      </w:r>
-      <w:proofErr w:type="spellStart"/>
-      <w:r>
-        <w:t>Wenqing</w:t>
-      </w:r>
-      <w:proofErr w:type="spellEnd"/>
-      <w:r>
-        <w:t xml:space="preserve"> Yin </w:t>
-      </w:r>
-    </w:p>
     <w:p/>
     <w:p>
       <w:pPr>
         <w:rPr>
-          <w:sz w:val="52"/>
-          <w:szCs w:val="52"/>
+          <w:rFonts w:hint="eastAsia"/>
         </w:rPr>
       </w:pPr>
       <w:r>
-        <w:rPr>
-          <w:sz w:val="52"/>
-          <w:szCs w:val="52"/>
-        </w:rPr>
-        <w:t>Apart from b</w:t>
-      </w:r>
-      <w:r>
-        <w:rPr>
-          <w:sz w:val="52"/>
-          <w:szCs w:val="52"/>
-        </w:rPr>
-        <w:t>eing</w:t>
-      </w:r>
-      <w:r>
-        <w:rPr>
-          <w:sz w:val="52"/>
-          <w:szCs w:val="52"/>
-        </w:rPr>
-        <w:t xml:space="preserve"> a designer…</w:t>
+        <w:t xml:space="preserve">Hello, I’m </w:t>
+      </w:r>
+      <w:proofErr w:type="spellStart"/>
+      <w:r>
+        <w:t>Wenqing</w:t>
+      </w:r>
+      <w:proofErr w:type="spellEnd"/>
+      <w:r>
+        <w:t xml:space="preserve"> Yin</w:t>
+      </w:r>
+      <w:r>
+        <w:t xml:space="preserve">, a rising junior @CMU studying product design and human-computer interaction. As a designer, exploring </w:t>
+      </w:r>
+      <w:r>
+        <w:t>new</w:t>
+      </w:r>
+      <w:r>
+        <w:t xml:space="preserve"> interaction </w:t>
+      </w:r>
+      <w:r>
+        <w:t xml:space="preserve">possibilities within both tangible and intangible medium </w:t>
+      </w:r>
+      <w:r>
+        <w:t xml:space="preserve">is what excites me the most. </w:t>
+      </w:r>
+      <w:r>
+        <w:t xml:space="preserve">I’m also very interested in educational design and physical computing. </w:t>
+      </w:r>
+    </w:p>
+    <w:p/>
+    <w:p>
+      <w:r>
+        <w:t>Apart from being a designer…</w:t>
       </w:r>
     </w:p>
     <w:p>
       <w:r>
-        <w:t xml:space="preserve">I’m also a </w:t>
+        <w:t>I’m also a</w:t>
+      </w:r>
+      <w:r>
+        <w:t>n</w:t>
+      </w:r>
+      <w:r>
+        <w:t xml:space="preserve"> </w:t>
+      </w:r>
+      <w:r>
+        <w:t>amateur photographer</w:t>
+      </w:r>
+      <w:r>
+        <w:t xml:space="preserve">, an INFJ (sometimes INFP), and a cat lover. </w:t>
       </w:r>
     </w:p>
     <w:p>
       <w:r>
-        <w:t xml:space="preserve">I’m an INFP </w:t>
+        <w:t xml:space="preserve">I like </w:t>
+      </w:r>
+      <w:proofErr w:type="gramStart"/>
+      <w:r>
+        <w:t>museum,  light</w:t>
+      </w:r>
+      <w:proofErr w:type="gramEnd"/>
+      <w:r>
+        <w:t xml:space="preserve">, and food. </w:t>
+      </w:r>
+      <w:r>
+        <w:t xml:space="preserve">  </w:t>
       </w:r>
     </w:p>
-    <w:p>
-      <w:r>
-        <w:t xml:space="preserve">I like museum, light, and magic.  </w:t>
-      </w:r>
-    </w:p>
+    <w:p/>
+    <w:p/>
     <w:sectPr>
       <w:pgSz w:w="12240" w:h="15840"/>
       <w:pgMar w:top="1440" w:right="1440" w:bottom="1440" w:left="1440" w:header="720" w:footer="720" w:gutter="0"/>
@@ -189,6 +209,7 @@
     <w:lsdException w:name="HTML Sample" w:semiHidden="1" w:unhideWhenUsed="1"/>
     <w:lsdException w:name="HTML Typewriter" w:semiHidden="1" w:unhideWhenUsed="1"/>
     <w:lsdException w:name="HTML Variable" w:semiHidden="1" w:unhideWhenUsed="1"/>
+    <w:lsdException w:name="Normal Table" w:semiHidden="1" w:unhideWhenUsed="1"/>
     <w:lsdException w:name="annotation subject" w:semiHidden="1" w:unhideWhenUsed="1"/>
     <w:lsdException w:name="No List" w:semiHidden="1" w:unhideWhenUsed="1"/>
     <w:lsdException w:name="Outline List 1" w:semiHidden="1" w:unhideWhenUsed="1"/>
@@ -235,8 +256,10 @@
     <w:lsdException w:name="Table Subtle 2" w:semiHidden="1" w:unhideWhenUsed="1"/>
     <w:lsdException w:name="Table Web 1" w:semiHidden="1" w:unhideWhenUsed="1"/>
     <w:lsdException w:name="Table Web 2" w:semiHidden="1" w:unhideWhenUsed="1"/>
+    <w:lsdException w:name="Table Web 3" w:semiHidden="1" w:unhideWhenUsed="1"/>
     <w:lsdException w:name="Balloon Text" w:semiHidden="1" w:unhideWhenUsed="1"/>
     <w:lsdException w:name="Table Grid" w:uiPriority="39"/>
+    <w:lsdException w:name="Table Theme" w:semiHidden="1" w:unhideWhenUsed="1"/>
     <w:lsdException w:name="Placeholder Text" w:semiHidden="1"/>
     <w:lsdException w:name="No Spacing" w:uiPriority="1" w:qFormat="1"/>
     <w:lsdException w:name="Light Shading" w:uiPriority="60"/>

</xml_diff>